<commit_message>
projeto dev software ajustess 11/09/2024 2024.2
</commit_message>
<xml_diff>
--- a/04 Works/Avaliação Wyden UniRuy Projeto de Sistemas 2024_2.docx
+++ b/04 Works/Avaliação Wyden UniRuy Projeto de Sistemas 2024_2.docx
@@ -180,7 +180,6 @@
         </w:rPr>
         <w:t xml:space="preserve">Data: SSA, </w:t>
       </w:r>
-      <w:proofErr w:type="gramStart"/>
       <w:r>
         <w:rPr>
           <w:rFonts w:ascii="Times New Roman" w:hAnsi="Times New Roman" w:cs="Times New Roman"/>
@@ -199,7 +198,6 @@
         </w:rPr>
         <w:t>etembro</w:t>
       </w:r>
-      <w:proofErr w:type="gramEnd"/>
       <w:r>
         <w:rPr>
           <w:rFonts w:ascii="Times New Roman" w:hAnsi="Times New Roman" w:cs="Times New Roman"/>
@@ -4189,7 +4187,6 @@
         </w:rPr>
         <w:t xml:space="preserve">Nota: A aplicação protótipo deve </w:t>
       </w:r>
-      <w:proofErr w:type="gramStart"/>
       <w:r>
         <w:rPr>
           <w:rFonts w:ascii="Times New Roman" w:hAnsi="Times New Roman" w:cs="Times New Roman"/>
@@ -4198,9 +4195,8 @@
           <w:sz w:val="40"/>
           <w:szCs w:val="40"/>
         </w:rPr>
-        <w:t>está</w:t>
-      </w:r>
-      <w:proofErr w:type="gramEnd"/>
+        <w:t>estar</w:t>
+      </w:r>
       <w:r>
         <w:rPr>
           <w:rFonts w:ascii="Times New Roman" w:hAnsi="Times New Roman" w:cs="Times New Roman"/>

</xml_diff>

<commit_message>
ENG SOFWTARE ajustes 12/09/2024 2024.2
</commit_message>
<xml_diff>
--- a/04 Works/Avaliação Wyden UniRuy Projeto de Sistemas 2024_2.docx
+++ b/04 Works/Avaliação Wyden UniRuy Projeto de Sistemas 2024_2.docx
@@ -84,7 +84,6 @@
           <w:szCs w:val="24"/>
         </w:rPr>
       </w:pPr>
-      <w:proofErr w:type="spellStart"/>
       <w:r>
         <w:rPr>
           <w:rFonts w:ascii="Times New Roman" w:hAnsi="Times New Roman" w:cs="Times New Roman"/>
@@ -92,29 +91,8 @@
           <w:sz w:val="24"/>
           <w:szCs w:val="24"/>
         </w:rPr>
-        <w:t>UniRuy</w:t>
-      </w:r>
-      <w:proofErr w:type="spellEnd"/>
-      <w:r>
-        <w:rPr>
-          <w:rFonts w:ascii="Times New Roman" w:hAnsi="Times New Roman" w:cs="Times New Roman"/>
-          <w:i/>
-          <w:sz w:val="24"/>
-          <w:szCs w:val="24"/>
-        </w:rPr>
-        <w:t xml:space="preserve"> | </w:t>
-      </w:r>
-      <w:proofErr w:type="spellStart"/>
-      <w:r>
-        <w:rPr>
-          <w:rFonts w:ascii="Times New Roman" w:hAnsi="Times New Roman" w:cs="Times New Roman"/>
-          <w:i/>
-          <w:sz w:val="24"/>
-          <w:szCs w:val="24"/>
-        </w:rPr>
-        <w:t>Wyden</w:t>
-      </w:r>
-      <w:proofErr w:type="spellEnd"/>
+        <w:t>UniRuy | Wyden</w:t>
+      </w:r>
       <w:r>
         <w:rPr>
           <w:rFonts w:ascii="Times New Roman" w:hAnsi="Times New Roman" w:cs="Times New Roman"/>
@@ -419,9 +397,24 @@
           <w:sz w:val="24"/>
           <w:szCs w:val="24"/>
         </w:rPr>
-        <w:t xml:space="preserve">O Método Ágil XP (Extreme </w:t>
-      </w:r>
-      <w:proofErr w:type="spellStart"/>
+        <w:t>O Método Ágil XP (Extreme Programming)</w:t>
+      </w:r>
+    </w:p>
+    <w:p>
+      <w:pPr>
+        <w:pStyle w:val="PargrafodaLista"/>
+        <w:numPr>
+          <w:ilvl w:val="0"/>
+          <w:numId w:val="1"/>
+        </w:numPr>
+        <w:rPr>
+          <w:rFonts w:ascii="Times New Roman" w:hAnsi="Times New Roman" w:cs="Times New Roman"/>
+          <w:b/>
+          <w:color w:val="0070C0"/>
+          <w:sz w:val="24"/>
+          <w:szCs w:val="24"/>
+        </w:rPr>
+      </w:pPr>
       <w:r>
         <w:rPr>
           <w:rFonts w:ascii="Times New Roman" w:hAnsi="Times New Roman" w:cs="Times New Roman"/>
@@ -431,9 +424,24 @@
           <w:sz w:val="24"/>
           <w:szCs w:val="24"/>
         </w:rPr>
-        <w:t>Programming</w:t>
-      </w:r>
-      <w:proofErr w:type="spellEnd"/>
+        <w:t>O Método Scrum no desenvolvimento ágil de software</w:t>
+      </w:r>
+    </w:p>
+    <w:p>
+      <w:pPr>
+        <w:pStyle w:val="PargrafodaLista"/>
+        <w:numPr>
+          <w:ilvl w:val="0"/>
+          <w:numId w:val="1"/>
+        </w:numPr>
+        <w:rPr>
+          <w:rFonts w:ascii="Times New Roman" w:hAnsi="Times New Roman" w:cs="Times New Roman"/>
+          <w:b/>
+          <w:color w:val="0070C0"/>
+          <w:sz w:val="24"/>
+          <w:szCs w:val="24"/>
+        </w:rPr>
+      </w:pPr>
       <w:r>
         <w:rPr>
           <w:rFonts w:ascii="Times New Roman" w:hAnsi="Times New Roman" w:cs="Times New Roman"/>
@@ -443,7 +451,7 @@
           <w:sz w:val="24"/>
           <w:szCs w:val="24"/>
         </w:rPr>
-        <w:t>)</w:t>
+        <w:t>O conceito de "Refactoring"</w:t>
       </w:r>
     </w:p>
     <w:p>
@@ -470,7 +478,7 @@
           <w:sz w:val="24"/>
           <w:szCs w:val="24"/>
         </w:rPr>
-        <w:t>O Método Scrum no desenvolvimento ágil de software</w:t>
+        <w:t>O conceito de "Code-smells" (ou "bad-smells")</w:t>
       </w:r>
     </w:p>
     <w:p>
@@ -497,31 +505,7 @@
           <w:sz w:val="24"/>
           <w:szCs w:val="24"/>
         </w:rPr>
-        <w:t>O conceito de "</w:t>
-      </w:r>
-      <w:proofErr w:type="spellStart"/>
-      <w:r>
-        <w:rPr>
-          <w:rFonts w:ascii="Times New Roman" w:hAnsi="Times New Roman" w:cs="Times New Roman"/>
-          <w:b/>
-          <w:bCs/>
-          <w:color w:val="0070C0"/>
-          <w:sz w:val="24"/>
-          <w:szCs w:val="24"/>
-        </w:rPr>
-        <w:t>Refactoring</w:t>
-      </w:r>
-      <w:proofErr w:type="spellEnd"/>
-      <w:r>
-        <w:rPr>
-          <w:rFonts w:ascii="Times New Roman" w:hAnsi="Times New Roman" w:cs="Times New Roman"/>
-          <w:b/>
-          <w:bCs/>
-          <w:color w:val="0070C0"/>
-          <w:sz w:val="24"/>
-          <w:szCs w:val="24"/>
-        </w:rPr>
-        <w:t>"</w:t>
+        <w:t>Os conceitos de verificação e validação de sistemas de software</w:t>
       </w:r>
     </w:p>
     <w:p>
@@ -533,70 +517,20 @@
         </w:numPr>
         <w:rPr>
           <w:rFonts w:ascii="Times New Roman" w:hAnsi="Times New Roman" w:cs="Times New Roman"/>
-          <w:b/>
-          <w:color w:val="0070C0"/>
-          <w:sz w:val="24"/>
-          <w:szCs w:val="24"/>
-        </w:rPr>
-      </w:pPr>
-      <w:r>
-        <w:rPr>
-          <w:rFonts w:ascii="Times New Roman" w:hAnsi="Times New Roman" w:cs="Times New Roman"/>
-          <w:b/>
+          <w:color w:val="FF0000"/>
+          <w:sz w:val="24"/>
+          <w:szCs w:val="24"/>
+        </w:rPr>
+      </w:pPr>
+      <w:r>
+        <w:rPr>
+          <w:rFonts w:ascii="Times New Roman" w:hAnsi="Times New Roman" w:cs="Times New Roman"/>
           <w:bCs/>
-          <w:color w:val="0070C0"/>
-          <w:sz w:val="24"/>
-          <w:szCs w:val="24"/>
-        </w:rPr>
-        <w:t>O conceito de "</w:t>
-      </w:r>
-      <w:proofErr w:type="spellStart"/>
-      <w:r>
-        <w:rPr>
-          <w:rFonts w:ascii="Times New Roman" w:hAnsi="Times New Roman" w:cs="Times New Roman"/>
-          <w:b/>
-          <w:bCs/>
-          <w:color w:val="0070C0"/>
-          <w:sz w:val="24"/>
-          <w:szCs w:val="24"/>
-        </w:rPr>
-        <w:t>Code-smells</w:t>
-      </w:r>
-      <w:proofErr w:type="spellEnd"/>
-      <w:r>
-        <w:rPr>
-          <w:rFonts w:ascii="Times New Roman" w:hAnsi="Times New Roman" w:cs="Times New Roman"/>
-          <w:b/>
-          <w:bCs/>
-          <w:color w:val="0070C0"/>
-          <w:sz w:val="24"/>
-          <w:szCs w:val="24"/>
-        </w:rPr>
-        <w:t>" (ou "</w:t>
-      </w:r>
-      <w:proofErr w:type="spellStart"/>
-      <w:r>
-        <w:rPr>
-          <w:rFonts w:ascii="Times New Roman" w:hAnsi="Times New Roman" w:cs="Times New Roman"/>
-          <w:b/>
-          <w:bCs/>
-          <w:color w:val="0070C0"/>
-          <w:sz w:val="24"/>
-          <w:szCs w:val="24"/>
-        </w:rPr>
-        <w:t>bad-smells</w:t>
-      </w:r>
-      <w:proofErr w:type="spellEnd"/>
-      <w:r>
-        <w:rPr>
-          <w:rFonts w:ascii="Times New Roman" w:hAnsi="Times New Roman" w:cs="Times New Roman"/>
-          <w:b/>
-          <w:bCs/>
-          <w:color w:val="0070C0"/>
-          <w:sz w:val="24"/>
-          <w:szCs w:val="24"/>
-        </w:rPr>
-        <w:t>")</w:t>
+          <w:color w:val="FF0000"/>
+          <w:sz w:val="24"/>
+          <w:szCs w:val="24"/>
+        </w:rPr>
+        <w:t>O TDD (Test-Driven Development)</w:t>
       </w:r>
     </w:p>
     <w:p>
@@ -608,22 +542,20 @@
         </w:numPr>
         <w:rPr>
           <w:rFonts w:ascii="Times New Roman" w:hAnsi="Times New Roman" w:cs="Times New Roman"/>
-          <w:b/>
-          <w:color w:val="0070C0"/>
-          <w:sz w:val="24"/>
-          <w:szCs w:val="24"/>
-        </w:rPr>
-      </w:pPr>
-      <w:r>
-        <w:rPr>
-          <w:rFonts w:ascii="Times New Roman" w:hAnsi="Times New Roman" w:cs="Times New Roman"/>
-          <w:b/>
+          <w:color w:val="FF0000"/>
+          <w:sz w:val="24"/>
+          <w:szCs w:val="24"/>
+        </w:rPr>
+      </w:pPr>
+      <w:r>
+        <w:rPr>
+          <w:rFonts w:ascii="Times New Roman" w:hAnsi="Times New Roman" w:cs="Times New Roman"/>
           <w:bCs/>
-          <w:color w:val="0070C0"/>
-          <w:sz w:val="24"/>
-          <w:szCs w:val="24"/>
-        </w:rPr>
-        <w:t>Os conceitos de verificação e validação de sistemas de software</w:t>
+          <w:color w:val="FF0000"/>
+          <w:sz w:val="24"/>
+          <w:szCs w:val="24"/>
+        </w:rPr>
+        <w:t>Os diferentes níveis e tipos de teste de software</w:t>
       </w:r>
     </w:p>
     <w:p>
@@ -648,51 +580,7 @@
           <w:sz w:val="24"/>
           <w:szCs w:val="24"/>
         </w:rPr>
-        <w:t>O TDD (Test-</w:t>
-      </w:r>
-      <w:proofErr w:type="spellStart"/>
-      <w:r>
-        <w:rPr>
-          <w:rFonts w:ascii="Times New Roman" w:hAnsi="Times New Roman" w:cs="Times New Roman"/>
-          <w:bCs/>
-          <w:color w:val="FF0000"/>
-          <w:sz w:val="24"/>
-          <w:szCs w:val="24"/>
-        </w:rPr>
-        <w:t>Driven</w:t>
-      </w:r>
-      <w:proofErr w:type="spellEnd"/>
-      <w:r>
-        <w:rPr>
-          <w:rFonts w:ascii="Times New Roman" w:hAnsi="Times New Roman" w:cs="Times New Roman"/>
-          <w:bCs/>
-          <w:color w:val="FF0000"/>
-          <w:sz w:val="24"/>
-          <w:szCs w:val="24"/>
-        </w:rPr>
-        <w:t xml:space="preserve"> </w:t>
-      </w:r>
-      <w:proofErr w:type="spellStart"/>
-      <w:r>
-        <w:rPr>
-          <w:rFonts w:ascii="Times New Roman" w:hAnsi="Times New Roman" w:cs="Times New Roman"/>
-          <w:bCs/>
-          <w:color w:val="FF0000"/>
-          <w:sz w:val="24"/>
-          <w:szCs w:val="24"/>
-        </w:rPr>
-        <w:t>Development</w:t>
-      </w:r>
-      <w:proofErr w:type="spellEnd"/>
-      <w:r>
-        <w:rPr>
-          <w:rFonts w:ascii="Times New Roman" w:hAnsi="Times New Roman" w:cs="Times New Roman"/>
-          <w:bCs/>
-          <w:color w:val="FF0000"/>
-          <w:sz w:val="24"/>
-          <w:szCs w:val="24"/>
-        </w:rPr>
-        <w:t>)</w:t>
+        <w:t>Teste de unidade. Implementação de testes de unidade</w:t>
       </w:r>
     </w:p>
     <w:p>
@@ -717,7 +605,7 @@
           <w:sz w:val="24"/>
           <w:szCs w:val="24"/>
         </w:rPr>
-        <w:t>Os diferentes níveis e tipos de teste de software</w:t>
+        <w:t>O conceito de evolução de software</w:t>
       </w:r>
     </w:p>
     <w:p>
@@ -742,7 +630,7 @@
           <w:sz w:val="24"/>
           <w:szCs w:val="24"/>
         </w:rPr>
-        <w:t>Teste de unidade. Implementação de testes de unidade</w:t>
+        <w:t>Qualidade de processo vs. Qualidade de produto</w:t>
       </w:r>
     </w:p>
     <w:p>
@@ -767,7 +655,7 @@
           <w:sz w:val="24"/>
           <w:szCs w:val="24"/>
         </w:rPr>
-        <w:t>O conceito de evolução de software</w:t>
+        <w:t>O conceito de métricas e de medição de produto</w:t>
       </w:r>
     </w:p>
     <w:p>
@@ -792,56 +680,6 @@
           <w:sz w:val="24"/>
           <w:szCs w:val="24"/>
         </w:rPr>
-        <w:t>Qualidade de processo vs. Qualidade de produto</w:t>
-      </w:r>
-    </w:p>
-    <w:p>
-      <w:pPr>
-        <w:pStyle w:val="PargrafodaLista"/>
-        <w:numPr>
-          <w:ilvl w:val="0"/>
-          <w:numId w:val="1"/>
-        </w:numPr>
-        <w:rPr>
-          <w:rFonts w:ascii="Times New Roman" w:hAnsi="Times New Roman" w:cs="Times New Roman"/>
-          <w:color w:val="FF0000"/>
-          <w:sz w:val="24"/>
-          <w:szCs w:val="24"/>
-        </w:rPr>
-      </w:pPr>
-      <w:r>
-        <w:rPr>
-          <w:rFonts w:ascii="Times New Roman" w:hAnsi="Times New Roman" w:cs="Times New Roman"/>
-          <w:bCs/>
-          <w:color w:val="FF0000"/>
-          <w:sz w:val="24"/>
-          <w:szCs w:val="24"/>
-        </w:rPr>
-        <w:t>O conceito de métricas e de medição de produto</w:t>
-      </w:r>
-    </w:p>
-    <w:p>
-      <w:pPr>
-        <w:pStyle w:val="PargrafodaLista"/>
-        <w:numPr>
-          <w:ilvl w:val="0"/>
-          <w:numId w:val="1"/>
-        </w:numPr>
-        <w:rPr>
-          <w:rFonts w:ascii="Times New Roman" w:hAnsi="Times New Roman" w:cs="Times New Roman"/>
-          <w:color w:val="FF0000"/>
-          <w:sz w:val="24"/>
-          <w:szCs w:val="24"/>
-        </w:rPr>
-      </w:pPr>
-      <w:r>
-        <w:rPr>
-          <w:rFonts w:ascii="Times New Roman" w:hAnsi="Times New Roman" w:cs="Times New Roman"/>
-          <w:bCs/>
-          <w:color w:val="FF0000"/>
-          <w:sz w:val="24"/>
-          <w:szCs w:val="24"/>
-        </w:rPr>
         <w:t>O conceito de Reengenharia</w:t>
       </w:r>
     </w:p>
@@ -2848,86 +2686,6 @@
     </w:p>
     <w:p>
       <w:pPr>
-        <w:jc w:val="both"/>
-        <w:rPr>
-          <w:rFonts w:ascii="Times New Roman" w:hAnsi="Times New Roman" w:cs="Times New Roman"/>
-          <w:sz w:val="24"/>
-          <w:szCs w:val="24"/>
-        </w:rPr>
-      </w:pPr>
-      <w:r>
-        <w:rPr>
-          <w:rFonts w:ascii="Times New Roman" w:hAnsi="Times New Roman" w:cs="Times New Roman"/>
-          <w:b/>
-          <w:color w:val="FF0000"/>
-          <w:sz w:val="24"/>
-          <w:szCs w:val="24"/>
-        </w:rPr>
-        <w:t>ATENÇÃO:</w:t>
-      </w:r>
-      <w:r>
-        <w:rPr>
-          <w:rFonts w:ascii="Times New Roman" w:hAnsi="Times New Roman" w:cs="Times New Roman"/>
-          <w:b/>
-          <w:color w:val="FF0000"/>
-          <w:sz w:val="24"/>
-          <w:szCs w:val="24"/>
-        </w:rPr>
-        <w:t xml:space="preserve"> </w:t>
-      </w:r>
-      <w:r>
-        <w:rPr>
-          <w:rFonts w:ascii="Times New Roman" w:hAnsi="Times New Roman" w:cs="Times New Roman"/>
-          <w:b/>
-          <w:color w:val="FF0000"/>
-          <w:sz w:val="24"/>
-          <w:szCs w:val="24"/>
-        </w:rPr>
-        <w:t>Equipe</w:t>
-      </w:r>
-      <w:r>
-        <w:rPr>
-          <w:rFonts w:ascii="Times New Roman" w:hAnsi="Times New Roman" w:cs="Times New Roman"/>
-          <w:b/>
-          <w:color w:val="FF0000"/>
-          <w:sz w:val="24"/>
-          <w:szCs w:val="24"/>
-        </w:rPr>
-        <w:t xml:space="preserve"> </w:t>
-      </w:r>
-      <w:r>
-        <w:rPr>
-          <w:rFonts w:ascii="Times New Roman" w:hAnsi="Times New Roman" w:cs="Times New Roman"/>
-          <w:b/>
-          <w:color w:val="FF0000"/>
-          <w:sz w:val="24"/>
-          <w:szCs w:val="24"/>
-        </w:rPr>
-        <w:t xml:space="preserve">no </w:t>
-      </w:r>
-      <w:r>
-        <w:rPr>
-          <w:rFonts w:ascii="Times New Roman" w:hAnsi="Times New Roman" w:cs="Times New Roman"/>
-          <w:b/>
-          <w:color w:val="FF0000"/>
-          <w:sz w:val="24"/>
-          <w:szCs w:val="24"/>
-        </w:rPr>
-        <w:t>máximo 7(sete) alunos</w:t>
-      </w:r>
-      <w:r>
-        <w:rPr>
-          <w:rFonts w:ascii="Times New Roman" w:hAnsi="Times New Roman" w:cs="Times New Roman"/>
-          <w:b/>
-          <w:color w:val="FF0000"/>
-          <w:sz w:val="24"/>
-          <w:szCs w:val="24"/>
-        </w:rPr>
-        <w:t>.</w:t>
-      </w:r>
-    </w:p>
-    <w:p>
-      <w:pPr>
         <w:rPr>
           <w:rFonts w:ascii="Times New Roman" w:hAnsi="Times New Roman" w:cs="Times New Roman"/>
           <w:b/>
@@ -3661,7 +3419,17 @@
           <w:sz w:val="24"/>
           <w:szCs w:val="24"/>
         </w:rPr>
-        <w:t>plataforma Teams</w:t>
+        <w:t xml:space="preserve">plataforma </w:t>
+      </w:r>
+      <w:r>
+        <w:rPr>
+          <w:rFonts w:ascii="Times New Roman" w:hAnsi="Times New Roman" w:cs="Times New Roman"/>
+          <w:b/>
+          <w:color w:val="FF0000"/>
+          <w:sz w:val="24"/>
+          <w:szCs w:val="24"/>
+        </w:rPr>
+        <w:t>SAVA</w:t>
       </w:r>
       <w:r>
         <w:rPr>
@@ -3714,7 +3482,6 @@
                 <w:szCs w:val="28"/>
               </w:rPr>
             </w:pPr>
-            <w:proofErr w:type="spellStart"/>
             <w:r>
               <w:rPr>
                 <w:rFonts w:ascii="Arial" w:hAnsi="Arial" w:cs="Arial"/>
@@ -3723,18 +3490,7 @@
                 <w:sz w:val="28"/>
                 <w:szCs w:val="28"/>
               </w:rPr>
-              <w:t>Barema</w:t>
-            </w:r>
-            <w:proofErr w:type="spellEnd"/>
-            <w:r>
-              <w:rPr>
-                <w:rFonts w:ascii="Arial" w:hAnsi="Arial" w:cs="Arial"/>
-                <w:b/>
-                <w:bCs/>
-                <w:sz w:val="28"/>
-                <w:szCs w:val="28"/>
-              </w:rPr>
-              <w:t xml:space="preserve"> Seminário: </w:t>
+              <w:t xml:space="preserve">Barema Seminário: </w:t>
             </w:r>
             <w:r>
               <w:rPr>
@@ -4266,21 +4022,7 @@
       <w:rPr>
         <w:rFonts w:ascii="Tahoma" w:hAnsi="Tahoma" w:cs="Tahoma"/>
       </w:rPr>
-      <w:t xml:space="preserve">Professor </w:t>
-    </w:r>
-    <w:proofErr w:type="spellStart"/>
-    <w:r>
-      <w:rPr>
-        <w:rFonts w:ascii="Tahoma" w:hAnsi="Tahoma" w:cs="Tahoma"/>
-      </w:rPr>
-      <w:t>Msc</w:t>
-    </w:r>
-    <w:proofErr w:type="spellEnd"/>
-    <w:r>
-      <w:rPr>
-        <w:rFonts w:ascii="Tahoma" w:hAnsi="Tahoma" w:cs="Tahoma"/>
-      </w:rPr>
-      <w:t>: Heleno Cardoso, Doutorando Ciência da Computação PPGCOMP UFBA</w:t>
+      <w:t>Professor Msc: Heleno Cardoso, Doutorando Ciência da Computação PPGCOMP UFBA</w:t>
     </w:r>
   </w:p>
 </w:ftr>

</xml_diff>